<commit_message>
Learning Journal weeks 8-13
Includes updates on github poc project. Includes user stories as issues and closing issues.
</commit_message>
<xml_diff>
--- a/Learning Journal weeks 8-13.docx
+++ b/Learning Journal weeks 8-13.docx
@@ -10,88 +10,88 @@
           <w:u w:val="single"/>
         </w:rPr>
       </w:pPr>
+      <w:r>
+        <w:rPr>
+          <w:b/>
+          <w:u w:val="single"/>
+        </w:rPr>
+        <w:t>Learning Journal weeks 8-13</w:t>
+      </w:r>
+    </w:p>
+    <w:p>
+      <w:pPr>
+        <w:jc w:val="center"/>
+        <w:rPr>
+          <w:b/>
+          <w:u w:val="single"/>
+        </w:rPr>
+      </w:pPr>
+      <w:r>
+        <w:rPr>
+          <w:b/>
+          <w:u w:val="single"/>
+        </w:rPr>
+        <w:t>Ellen Kirkpatrick</w:t>
+      </w:r>
+    </w:p>
+    <w:p>
+      <w:pPr>
+        <w:rPr>
+          <w:b/>
+          <w:u w:val="single"/>
+        </w:rPr>
+      </w:pPr>
+      <w:r>
+        <w:rPr>
+          <w:b/>
+          <w:u w:val="single"/>
+        </w:rPr>
+        <w:t>Week 8</w:t>
+      </w:r>
+    </w:p>
+    <w:p>
+      <w:pPr>
+        <w:rPr>
+          <w:color w:val="000000"/>
+          <w:u w:val="single"/>
+        </w:rPr>
+      </w:pPr>
+      <w:r>
+        <w:rPr>
+          <w:color w:val="000000"/>
+          <w:u w:val="single"/>
+        </w:rPr>
+        <w:t>R Studio introduction</w:t>
+      </w:r>
+    </w:p>
+    <w:p>
+      <w:pPr>
+        <w:rPr>
+          <w:color w:val="000000"/>
+        </w:rPr>
+      </w:pPr>
+      <w:r>
+        <w:rPr>
+          <w:color w:val="000000"/>
+        </w:rPr>
+        <w:t xml:space="preserve">Copied and pasted the project management and exporting frames episodes from week 7 journal. All other episodes attempted for the first time in this journal. </w:t>
+      </w:r>
+    </w:p>
+    <w:p>
+      <w:pPr>
+        <w:rPr>
+          <w:color w:val="000000"/>
+        </w:rPr>
+      </w:pPr>
+      <w:r>
+        <w:rPr>
+          <w:color w:val="000000"/>
+          <w:u w:val="single"/>
+        </w:rPr>
+        <w:t>Project Management of rstudio</w:t>
+      </w:r>
       <w:bookmarkStart w:id="0" w:name="_GoBack"/>
       <w:bookmarkEnd w:id="0"/>
-      <w:r>
-        <w:rPr>
-          <w:b/>
-          <w:u w:val="single"/>
-        </w:rPr>
-        <w:t>Learning Journal weeks 8-13</w:t>
-      </w:r>
-    </w:p>
-    <w:p>
-      <w:pPr>
-        <w:jc w:val="center"/>
-        <w:rPr>
-          <w:b/>
-          <w:u w:val="single"/>
-        </w:rPr>
-      </w:pPr>
-      <w:r>
-        <w:rPr>
-          <w:b/>
-          <w:u w:val="single"/>
-        </w:rPr>
-        <w:t>Ellen Kirkpatrick</w:t>
-      </w:r>
-    </w:p>
-    <w:p>
-      <w:pPr>
-        <w:rPr>
-          <w:b/>
-          <w:u w:val="single"/>
-        </w:rPr>
-      </w:pPr>
-      <w:r>
-        <w:rPr>
-          <w:b/>
-          <w:u w:val="single"/>
-        </w:rPr>
-        <w:t>Week 8</w:t>
-      </w:r>
-    </w:p>
-    <w:p>
-      <w:pPr>
-        <w:rPr>
-          <w:color w:val="000000"/>
-          <w:u w:val="single"/>
-        </w:rPr>
-      </w:pPr>
-      <w:r>
-        <w:rPr>
-          <w:color w:val="000000"/>
-          <w:u w:val="single"/>
-        </w:rPr>
-        <w:t>R Studio introduction</w:t>
-      </w:r>
-    </w:p>
-    <w:p>
-      <w:pPr>
-        <w:rPr>
-          <w:color w:val="000000"/>
-        </w:rPr>
-      </w:pPr>
-      <w:r>
-        <w:rPr>
-          <w:color w:val="000000"/>
-        </w:rPr>
-        <w:t xml:space="preserve">Copied and pasted the project management and exporting frames episodes from week 7 journal. All other episodes attempted for the first time in this journal. </w:t>
-      </w:r>
-    </w:p>
-    <w:p>
-      <w:pPr>
-        <w:rPr>
-          <w:color w:val="000000"/>
-        </w:rPr>
-      </w:pPr>
-      <w:r>
-        <w:rPr>
-          <w:color w:val="000000"/>
-          <w:u w:val="single"/>
-        </w:rPr>
-        <w:t>Project Management of rstudio</w:t>
-      </w:r>
     </w:p>
     <w:p>
       <w:pPr>
@@ -776,8 +776,15 @@
       <w:r>
         <w:rPr>
           <w:color w:val="000000"/>
-        </w:rPr>
-        <w:t>Entered quiz_vector &lt;- c(2, 6, '3'). Did not receive direct output response but a new loutput appeared in the top right corner under values.</w:t>
+          <w:lang w:val="es-ES"/>
+        </w:rPr>
+        <w:t xml:space="preserve">Entered quiz_vector &lt;- c(2, 6, '3'). </w:t>
+      </w:r>
+      <w:r>
+        <w:rPr>
+          <w:color w:val="000000"/>
+        </w:rPr>
+        <w:t>Did not receive direct output response but a new loutput appeared in the top right corner under values.</w:t>
       </w:r>
     </w:p>
     <w:p>
@@ -794,14 +801,22 @@
       <w:r>
         <w:rPr>
           <w:color w:val="000000"/>
+          <w:lang w:val="es-ES"/>
         </w:rPr>
         <w:t>Entered coer</w:t>
       </w:r>
       <w:r>
         <w:rPr>
           <w:color w:val="000000"/>
-        </w:rPr>
-        <w:t>cion_vector &lt;- c('a', TRUE), coercion_vector. Received [1] "a"    "TRUE".</w:t>
+          <w:lang w:val="es-ES"/>
+        </w:rPr>
+        <w:t xml:space="preserve">cion_vector &lt;- c('a', TRUE), coercion_vector. </w:t>
+      </w:r>
+      <w:r>
+        <w:rPr>
+          <w:color w:val="000000"/>
+        </w:rPr>
+        <w:t>Received [1] "a"    "TRUE".</w:t>
       </w:r>
     </w:p>
     <w:p>
@@ -6241,6 +6256,499 @@
       <w:r>
         <w:t>Save data frame to data output directory. Entered write_csv(interviews_plotting, path = "data_output/interviews_plotting.csv"). manually checked data output directory, file appears. Successful.</w:t>
       </w:r>
+    </w:p>
+    <w:p>
+      <w:pPr>
+        <w:tabs>
+          <w:tab w:val="center" w:pos="4677"/>
+          <w:tab w:val="left" w:pos="5906"/>
+          <w:tab w:val="left" w:pos="5936"/>
+        </w:tabs>
+        <w:rPr>
+          <w:u w:val="single"/>
+        </w:rPr>
+      </w:pPr>
+    </w:p>
+    <w:p>
+      <w:pPr>
+        <w:tabs>
+          <w:tab w:val="center" w:pos="4677"/>
+          <w:tab w:val="left" w:pos="5906"/>
+          <w:tab w:val="left" w:pos="5936"/>
+        </w:tabs>
+        <w:rPr>
+          <w:u w:val="single"/>
+        </w:rPr>
+      </w:pPr>
+      <w:r>
+        <w:rPr>
+          <w:u w:val="single"/>
+        </w:rPr>
+        <w:t>Bac</w:t>
+      </w:r>
+      <w:r>
+        <w:rPr>
+          <w:u w:val="single"/>
+        </w:rPr>
+        <w:t xml:space="preserve">kups </w:t>
+      </w:r>
+    </w:p>
+    <w:p>
+      <w:pPr>
+        <w:tabs>
+          <w:tab w:val="center" w:pos="4677"/>
+          <w:tab w:val="left" w:pos="5906"/>
+          <w:tab w:val="left" w:pos="5936"/>
+        </w:tabs>
+        <w:rPr>
+          <w:color w:val="000000"/>
+        </w:rPr>
+      </w:pPr>
+      <w:r>
+        <w:t xml:space="preserve">Googled and installed Duplicati. </w:t>
+      </w:r>
+    </w:p>
+    <w:p>
+      <w:pPr>
+        <w:tabs>
+          <w:tab w:val="center" w:pos="4677"/>
+          <w:tab w:val="left" w:pos="5906"/>
+          <w:tab w:val="left" w:pos="5936"/>
+        </w:tabs>
+      </w:pPr>
+      <w:r>
+        <w:lastRenderedPageBreak/>
+        <w:t>Not sure how to use it, or what I can link to it. Watching episodes of tutorials on youtube here: https://www.youtube.com/watch?v=sJUydn2feIo&amp;list=PL0gtWo1zHMjypJQAP1bcxRkr-lls7uztm&amp;index=4</w:t>
+      </w:r>
+    </w:p>
+    <w:p>
+      <w:pPr>
+        <w:tabs>
+          <w:tab w:val="center" w:pos="4677"/>
+          <w:tab w:val="left" w:pos="5906"/>
+          <w:tab w:val="left" w:pos="5936"/>
+        </w:tabs>
+      </w:pPr>
+      <w:r>
+        <w:t>Configured new back up. Na</w:t>
+      </w:r>
+      <w:r>
+        <w:t>med duplicati backup_foar705. encryptions settings left on default. passphrase: foar705 (weak password but for purposes of this backup - okay).</w:t>
+      </w:r>
+    </w:p>
+    <w:p>
+      <w:pPr>
+        <w:tabs>
+          <w:tab w:val="center" w:pos="4677"/>
+          <w:tab w:val="left" w:pos="5906"/>
+          <w:tab w:val="left" w:pos="5936"/>
+        </w:tabs>
+      </w:pPr>
+      <w:r>
+        <w:t>All uni work stored on my computer in the directory “Uni” will be backed up on duplicati every 3 days at 9pm. Ne</w:t>
+      </w:r>
+      <w:r>
+        <w:t xml:space="preserve">xt back up will be 5 October. Backups won’t occur on weekends. </w:t>
+      </w:r>
+    </w:p>
+    <w:p>
+      <w:pPr>
+        <w:tabs>
+          <w:tab w:val="center" w:pos="4677"/>
+          <w:tab w:val="left" w:pos="5906"/>
+          <w:tab w:val="left" w:pos="5936"/>
+        </w:tabs>
+      </w:pPr>
+      <w:r>
+        <w:t>username for backup: ellenkirkpatrick    password:duplicatibackup123</w:t>
+      </w:r>
+    </w:p>
+    <w:p>
+      <w:pPr>
+        <w:tabs>
+          <w:tab w:val="center" w:pos="4677"/>
+          <w:tab w:val="left" w:pos="5906"/>
+          <w:tab w:val="left" w:pos="5936"/>
+        </w:tabs>
+        <w:rPr>
+          <w:b/>
+          <w:u w:val="single"/>
+        </w:rPr>
+      </w:pPr>
+      <w:r>
+        <w:rPr>
+          <w:b/>
+          <w:u w:val="single"/>
+        </w:rPr>
+        <w:t>Proof of concept project</w:t>
+      </w:r>
+    </w:p>
+    <w:p>
+      <w:pPr>
+        <w:tabs>
+          <w:tab w:val="center" w:pos="4677"/>
+          <w:tab w:val="left" w:pos="5906"/>
+          <w:tab w:val="left" w:pos="5936"/>
+        </w:tabs>
+      </w:pPr>
+      <w:r>
+        <w:t>Started again on github project for PoC and working through user stories.</w:t>
+      </w:r>
+    </w:p>
+    <w:p>
+      <w:pPr>
+        <w:tabs>
+          <w:tab w:val="center" w:pos="4677"/>
+          <w:tab w:val="left" w:pos="5906"/>
+          <w:tab w:val="left" w:pos="5936"/>
+        </w:tabs>
+      </w:pPr>
+      <w:r>
+        <w:t>Closed user story/issue: identifying commonalities. Process identified in previous journal. In short, download sources directly to Zotero and a test folder, upload sources to Voyant tools. Voyant server dropped due to unreliability and unresponsiveness.</w:t>
+      </w:r>
+    </w:p>
+    <w:p>
+      <w:pPr>
+        <w:tabs>
+          <w:tab w:val="center" w:pos="4677"/>
+          <w:tab w:val="left" w:pos="5906"/>
+          <w:tab w:val="left" w:pos="5936"/>
+        </w:tabs>
+      </w:pPr>
+      <w:r>
+        <w:t>Is</w:t>
+      </w:r>
+      <w:r>
+        <w:t>sue closed and moved to tested and complete in project.</w:t>
+      </w:r>
+    </w:p>
+    <w:p>
+      <w:pPr>
+        <w:tabs>
+          <w:tab w:val="center" w:pos="4677"/>
+          <w:tab w:val="left" w:pos="5906"/>
+          <w:tab w:val="left" w:pos="5936"/>
+        </w:tabs>
+        <w:rPr>
+          <w:u w:val="single"/>
+        </w:rPr>
+      </w:pPr>
+      <w:r>
+        <w:rPr>
+          <w:u w:val="single"/>
+        </w:rPr>
+        <w:t>Extracting metadata</w:t>
+      </w:r>
+    </w:p>
+    <w:p>
+      <w:pPr>
+        <w:tabs>
+          <w:tab w:val="center" w:pos="4677"/>
+          <w:tab w:val="left" w:pos="5906"/>
+          <w:tab w:val="left" w:pos="5936"/>
+        </w:tabs>
+      </w:pPr>
+      <w:r>
+        <w:t>Moved second issue/user story: extracting metadata and source directly from Voyant to in progress.</w:t>
+      </w:r>
+    </w:p>
+    <w:p>
+      <w:pPr>
+        <w:tabs>
+          <w:tab w:val="center" w:pos="4677"/>
+          <w:tab w:val="left" w:pos="5906"/>
+          <w:tab w:val="left" w:pos="5936"/>
+        </w:tabs>
+      </w:pPr>
+      <w:r>
+        <w:t xml:space="preserve">Opened issue. Submitted comment about how this user story is no longer required. </w:t>
+      </w:r>
+      <w:r>
+        <w:t>Due to changes in the first user story, identifying commonalities, the source is saved already in Zotero. There is no need to re-extract the source and metadata from Voyant.</w:t>
+      </w:r>
+    </w:p>
+    <w:p>
+      <w:pPr>
+        <w:tabs>
+          <w:tab w:val="center" w:pos="4677"/>
+          <w:tab w:val="left" w:pos="5906"/>
+          <w:tab w:val="left" w:pos="5936"/>
+        </w:tabs>
+      </w:pPr>
+      <w:r>
+        <w:t>Issue closed. Created a new column in project “not required/removed”. Moved closed</w:t>
+      </w:r>
+      <w:r>
+        <w:t xml:space="preserve"> issue to that column.</w:t>
+      </w:r>
+    </w:p>
+    <w:p>
+      <w:pPr>
+        <w:tabs>
+          <w:tab w:val="center" w:pos="4677"/>
+          <w:tab w:val="left" w:pos="5906"/>
+          <w:tab w:val="left" w:pos="5936"/>
+        </w:tabs>
+        <w:rPr>
+          <w:u w:val="single"/>
+        </w:rPr>
+      </w:pPr>
+      <w:r>
+        <w:rPr>
+          <w:u w:val="single"/>
+        </w:rPr>
+        <w:t>Saving source/metadata in same spot</w:t>
+      </w:r>
+    </w:p>
+    <w:p>
+      <w:pPr>
+        <w:tabs>
+          <w:tab w:val="center" w:pos="4677"/>
+          <w:tab w:val="left" w:pos="5906"/>
+          <w:tab w:val="left" w:pos="5936"/>
+        </w:tabs>
+      </w:pPr>
+      <w:r>
+        <w:t>Moved issue/user story: saving metadata and source in the same place to in progress column. Commented on issue the steps that are required to do this. This user story will now take place second, du</w:t>
+      </w:r>
+      <w:r>
+        <w:t>e to changes with other user stories. It is now much more straightforward as it does not need to extract from Voyant. When extracting the source from the database, it comes with all information attached. Zotero is successful at storing these together, clic</w:t>
+      </w:r>
+      <w:r>
+        <w:t>king on the source in the library demonstrates it can store both together.</w:t>
+      </w:r>
+    </w:p>
+    <w:p>
+      <w:pPr>
+        <w:tabs>
+          <w:tab w:val="center" w:pos="4677"/>
+          <w:tab w:val="left" w:pos="5906"/>
+          <w:tab w:val="left" w:pos="5936"/>
+        </w:tabs>
+        <w:rPr>
+          <w:u w:val="single"/>
+        </w:rPr>
+      </w:pPr>
+      <w:r>
+        <w:rPr>
+          <w:u w:val="single"/>
+        </w:rPr>
+        <w:t>Annotations</w:t>
+      </w:r>
+    </w:p>
+    <w:p>
+      <w:pPr>
+        <w:tabs>
+          <w:tab w:val="center" w:pos="4677"/>
+          <w:tab w:val="left" w:pos="5906"/>
+          <w:tab w:val="left" w:pos="5936"/>
+        </w:tabs>
+      </w:pPr>
+      <w:r>
+        <w:t>Annotations user story is dependent on the source being successfully saved to Zotero. It is also dependent on being able to identify common themes through Voyant otherwi</w:t>
+      </w:r>
+      <w:r>
+        <w:t xml:space="preserve">se there will be insufficient information for annotations. </w:t>
+      </w:r>
+    </w:p>
+    <w:p>
+      <w:pPr>
+        <w:tabs>
+          <w:tab w:val="center" w:pos="4677"/>
+          <w:tab w:val="left" w:pos="5906"/>
+          <w:tab w:val="left" w:pos="5936"/>
+        </w:tabs>
+      </w:pPr>
+      <w:r>
+        <w:t>Opened issue. Followed acceptance criteria to test whether Zotero can add annotations. Successful. Notes can be added to each source, and they can be edited and accessed whenever by clicking on th</w:t>
+      </w:r>
+      <w:r>
+        <w:t xml:space="preserve">e source. </w:t>
+      </w:r>
+    </w:p>
+    <w:p>
+      <w:pPr>
+        <w:tabs>
+          <w:tab w:val="center" w:pos="4677"/>
+          <w:tab w:val="left" w:pos="5906"/>
+          <w:tab w:val="left" w:pos="5936"/>
+        </w:tabs>
+      </w:pPr>
+      <w:r>
+        <w:t>Issue closed and moved to tested and complete.</w:t>
+      </w:r>
+    </w:p>
+    <w:p>
+      <w:pPr>
+        <w:tabs>
+          <w:tab w:val="center" w:pos="4677"/>
+          <w:tab w:val="left" w:pos="5906"/>
+          <w:tab w:val="left" w:pos="5936"/>
+        </w:tabs>
+        <w:rPr>
+          <w:u w:val="single"/>
+        </w:rPr>
+      </w:pPr>
+      <w:r>
+        <w:rPr>
+          <w:u w:val="single"/>
+        </w:rPr>
+        <w:lastRenderedPageBreak/>
+        <w:t>Grouping</w:t>
+      </w:r>
+    </w:p>
+    <w:p>
+      <w:pPr>
+        <w:tabs>
+          <w:tab w:val="center" w:pos="4677"/>
+          <w:tab w:val="left" w:pos="5906"/>
+          <w:tab w:val="left" w:pos="5936"/>
+        </w:tabs>
+      </w:pPr>
+      <w:r>
+        <w:t>Final user story of proof of concept project. Completion of grouping means that sources are succesfully stored together, and annotated and grouped depending on their relevance. This means f</w:t>
+      </w:r>
+      <w:r>
+        <w:t xml:space="preserve">urther down the research process they can be accessed at any time and content not lost. It also makes the final reporting stages much easier as the metadata is stored in Zotero and can be transferred over to publishing programs. </w:t>
+      </w:r>
+    </w:p>
+    <w:p>
+      <w:pPr>
+        <w:tabs>
+          <w:tab w:val="center" w:pos="4677"/>
+          <w:tab w:val="left" w:pos="5906"/>
+          <w:tab w:val="left" w:pos="5936"/>
+        </w:tabs>
+      </w:pPr>
+      <w:r>
+        <w:t>The grouping user story is</w:t>
+      </w:r>
+      <w:r>
+        <w:t xml:space="preserve"> dependent on the annotations user story. Without annotations, there is insufficient information to decide on how the sources should be grouped.</w:t>
+      </w:r>
+    </w:p>
+    <w:p>
+      <w:pPr>
+        <w:tabs>
+          <w:tab w:val="center" w:pos="4677"/>
+          <w:tab w:val="left" w:pos="5906"/>
+          <w:tab w:val="left" w:pos="5936"/>
+        </w:tabs>
+      </w:pPr>
+      <w:r>
+        <w:t xml:space="preserve">Opened issue. Followed acceptance criteria to add tags to sources. Can be done in Zotero. Select source and in </w:t>
+      </w:r>
+      <w:r>
+        <w:t xml:space="preserve">right hand panel click tags. Input relevant tag. Multiple tags can be added at once. Repeat steps to add tags to other sources. If typing similar, an existing tag will pop up. Labelling sources with the same tag will link them together. </w:t>
+      </w:r>
+    </w:p>
+    <w:p>
+      <w:pPr>
+        <w:tabs>
+          <w:tab w:val="center" w:pos="4677"/>
+          <w:tab w:val="left" w:pos="5906"/>
+          <w:tab w:val="left" w:pos="5936"/>
+        </w:tabs>
+      </w:pPr>
+      <w:r>
+        <w:t>Search for tags in internal Zotero searchbar. Sources will appear by their tag names. Zotero successful at grouping sources together.</w:t>
+      </w:r>
+    </w:p>
+    <w:p>
+      <w:pPr>
+        <w:tabs>
+          <w:tab w:val="center" w:pos="4677"/>
+          <w:tab w:val="left" w:pos="5906"/>
+          <w:tab w:val="left" w:pos="5936"/>
+        </w:tabs>
+      </w:pPr>
+      <w:r>
+        <w:t xml:space="preserve">Closed issue. Moved to tested and complete. </w:t>
+      </w:r>
+    </w:p>
+    <w:p>
+      <w:pPr>
+        <w:tabs>
+          <w:tab w:val="center" w:pos="4677"/>
+          <w:tab w:val="left" w:pos="5906"/>
+          <w:tab w:val="left" w:pos="5936"/>
+        </w:tabs>
+      </w:pPr>
+    </w:p>
+    <w:p>
+      <w:pPr>
+        <w:tabs>
+          <w:tab w:val="center" w:pos="4677"/>
+          <w:tab w:val="left" w:pos="5906"/>
+          <w:tab w:val="left" w:pos="5936"/>
+        </w:tabs>
+        <w:rPr>
+          <w:u w:val="single"/>
+        </w:rPr>
+      </w:pPr>
+      <w:r>
+        <w:rPr>
+          <w:u w:val="single"/>
+        </w:rPr>
+        <w:t>Project - general</w:t>
+      </w:r>
+    </w:p>
+    <w:p>
+      <w:pPr>
+        <w:tabs>
+          <w:tab w:val="center" w:pos="4677"/>
+          <w:tab w:val="left" w:pos="5906"/>
+          <w:tab w:val="left" w:pos="5936"/>
+        </w:tabs>
+      </w:pPr>
+      <w:r>
+        <w:t>All user stories/issues now closed. All in tested and comp</w:t>
+      </w:r>
+      <w:r>
+        <w:t>lete, except for extracting source/metadata from Voyant which is no longer required. It is in its own column.</w:t>
+      </w:r>
+    </w:p>
+    <w:p>
+      <w:pPr>
+        <w:tabs>
+          <w:tab w:val="center" w:pos="4677"/>
+          <w:tab w:val="left" w:pos="5906"/>
+          <w:tab w:val="left" w:pos="5936"/>
+        </w:tabs>
+      </w:pPr>
+      <w:r>
+        <w:t>Not sure where to go from here, have attempted to automate the process through Voyant shell but was unsuccessful. Can begin writing an entire work</w:t>
+      </w:r>
+      <w:r>
+        <w:t xml:space="preserve">flow process on how to complete these steps in order to store data more efficiently. Otherwise unsure where to go from now. </w:t>
+      </w:r>
+    </w:p>
+    <w:p>
+      <w:pPr>
+        <w:tabs>
+          <w:tab w:val="center" w:pos="4677"/>
+          <w:tab w:val="left" w:pos="5906"/>
+          <w:tab w:val="left" w:pos="5936"/>
+        </w:tabs>
+      </w:pPr>
+    </w:p>
+    <w:p>
+      <w:pPr>
+        <w:tabs>
+          <w:tab w:val="center" w:pos="4677"/>
+          <w:tab w:val="left" w:pos="5906"/>
+          <w:tab w:val="left" w:pos="5936"/>
+        </w:tabs>
+      </w:pPr>
+    </w:p>
+    <w:p>
+      <w:pPr>
+        <w:tabs>
+          <w:tab w:val="center" w:pos="4677"/>
+          <w:tab w:val="left" w:pos="5906"/>
+          <w:tab w:val="left" w:pos="5936"/>
+        </w:tabs>
+      </w:pPr>
     </w:p>
     <w:p>
       <w:pPr>
@@ -6318,440 +6826,553 @@
 <file path=word/numbering.xml><?xml version="1.0" encoding="utf-8"?>
 <w:numbering xmlns:wpc="http://schemas.microsoft.com/office/word/2010/wordprocessingCanvas" xmlns:mc="http://schemas.openxmlformats.org/markup-compatibility/2006" xmlns:o="urn:schemas-microsoft-com:office:office" xmlns:r="http://schemas.openxmlformats.org/officeDocument/2006/relationships" xmlns:m="http://schemas.openxmlformats.org/officeDocument/2006/math" xmlns:v="urn:schemas-microsoft-com:vml" xmlns:wp14="http://schemas.microsoft.com/office/word/2010/wordprocessingDrawing" xmlns:wp="http://schemas.openxmlformats.org/drawingml/2006/wordprocessingDrawing" xmlns:w10="urn:schemas-microsoft-com:office:word" xmlns:w="http://schemas.openxmlformats.org/wordprocessingml/2006/main" xmlns:w14="http://schemas.microsoft.com/office/word/2010/wordml" xmlns:wpg="http://schemas.microsoft.com/office/word/2010/wordprocessingGroup" xmlns:wpi="http://schemas.microsoft.com/office/word/2010/wordprocessingInk" xmlns:wne="http://schemas.microsoft.com/office/word/2006/wordml" xmlns:wps="http://schemas.microsoft.com/office/word/2010/wordprocessingShape" mc:Ignorable="w14 wp14">
   <w:abstractNum w:abstractNumId="0">
-    <w:nsid w:val="001D07F4"/>
+    <w:nsid w:val="0DDA13C8"/>
     <w:multiLevelType w:val="hybridMultilevel"/>
-    <w:tmpl w:val="B47C7604"/>
-    <w:lvl w:ilvl="0" w:tplc="E0ACD750">
+    <w:tmpl w:val="49E8B19C"/>
+    <w:lvl w:ilvl="0" w:tplc="2E14263E">
       <w:start w:val="1"/>
       <w:numFmt w:val="decimal"/>
       <w:lvlText w:val="%1."/>
       <w:lvlJc w:val="left"/>
       <w:pPr>
-        <w:ind w:left="709" w:hanging="356"/>
+        <w:ind w:left="709" w:hanging="355"/>
       </w:pPr>
     </w:lvl>
-    <w:lvl w:ilvl="1" w:tplc="D77408BA">
+    <w:lvl w:ilvl="1" w:tplc="5FA6F006">
       <w:start w:val="1"/>
       <w:numFmt w:val="lowerLetter"/>
       <w:lvlText w:val="%2."/>
       <w:lvlJc w:val="left"/>
       <w:pPr>
-        <w:ind w:left="1429" w:hanging="356"/>
+        <w:ind w:left="1429" w:hanging="355"/>
       </w:pPr>
     </w:lvl>
-    <w:lvl w:ilvl="2" w:tplc="25E67460">
+    <w:lvl w:ilvl="2" w:tplc="B380B300">
       <w:start w:val="1"/>
       <w:numFmt w:val="lowerRoman"/>
       <w:lvlText w:val="%3."/>
       <w:lvlJc w:val="right"/>
       <w:pPr>
-        <w:ind w:left="2149" w:hanging="176"/>
+        <w:ind w:left="2149" w:hanging="175"/>
       </w:pPr>
     </w:lvl>
-    <w:lvl w:ilvl="3" w:tplc="1F88E606">
+    <w:lvl w:ilvl="3" w:tplc="B296D53C">
       <w:start w:val="1"/>
       <w:numFmt w:val="decimal"/>
       <w:lvlText w:val="%4."/>
       <w:lvlJc w:val="left"/>
       <w:pPr>
-        <w:ind w:left="2869" w:hanging="356"/>
+        <w:ind w:left="2869" w:hanging="355"/>
       </w:pPr>
     </w:lvl>
-    <w:lvl w:ilvl="4" w:tplc="17706676">
+    <w:lvl w:ilvl="4" w:tplc="050286F2">
       <w:start w:val="1"/>
       <w:numFmt w:val="lowerLetter"/>
       <w:lvlText w:val="%5."/>
       <w:lvlJc w:val="left"/>
       <w:pPr>
-        <w:ind w:left="3589" w:hanging="356"/>
+        <w:ind w:left="3589" w:hanging="355"/>
       </w:pPr>
     </w:lvl>
-    <w:lvl w:ilvl="5" w:tplc="3D7E96F2">
+    <w:lvl w:ilvl="5" w:tplc="8C228476">
       <w:start w:val="1"/>
       <w:numFmt w:val="lowerRoman"/>
       <w:lvlText w:val="%6."/>
       <w:lvlJc w:val="right"/>
       <w:pPr>
-        <w:ind w:left="4309" w:hanging="176"/>
+        <w:ind w:left="4309" w:hanging="175"/>
       </w:pPr>
     </w:lvl>
-    <w:lvl w:ilvl="6" w:tplc="3408713E">
+    <w:lvl w:ilvl="6" w:tplc="0C9889FE">
       <w:start w:val="1"/>
       <w:numFmt w:val="decimal"/>
       <w:lvlText w:val="%7."/>
       <w:lvlJc w:val="left"/>
       <w:pPr>
-        <w:ind w:left="5029" w:hanging="356"/>
+        <w:ind w:left="5029" w:hanging="355"/>
       </w:pPr>
     </w:lvl>
-    <w:lvl w:ilvl="7" w:tplc="CD0A9028">
+    <w:lvl w:ilvl="7" w:tplc="3C8AE47A">
       <w:start w:val="1"/>
       <w:numFmt w:val="lowerLetter"/>
       <w:lvlText w:val="%8."/>
       <w:lvlJc w:val="left"/>
       <w:pPr>
-        <w:ind w:left="5749" w:hanging="356"/>
+        <w:ind w:left="5749" w:hanging="355"/>
       </w:pPr>
     </w:lvl>
-    <w:lvl w:ilvl="8" w:tplc="EF70223C">
+    <w:lvl w:ilvl="8" w:tplc="9F10AE2A">
       <w:start w:val="1"/>
       <w:numFmt w:val="lowerRoman"/>
       <w:lvlText w:val="%9."/>
       <w:lvlJc w:val="right"/>
       <w:pPr>
-        <w:ind w:left="6469" w:hanging="176"/>
+        <w:ind w:left="6469" w:hanging="175"/>
       </w:pPr>
     </w:lvl>
   </w:abstractNum>
   <w:abstractNum w:abstractNumId="1">
-    <w:nsid w:val="236E79C7"/>
+    <w:nsid w:val="0F8D47A1"/>
     <w:multiLevelType w:val="hybridMultilevel"/>
-    <w:tmpl w:val="3A58A176"/>
-    <w:lvl w:ilvl="0" w:tplc="AA46BB94">
+    <w:tmpl w:val="6BFC270E"/>
+    <w:lvl w:ilvl="0" w:tplc="B07E622E">
+      <w:start w:val="1"/>
+      <w:numFmt w:val="bullet"/>
+      <w:lvlText w:val="·"/>
+      <w:lvlJc w:val="left"/>
+      <w:pPr>
+        <w:ind w:left="709" w:hanging="355"/>
+      </w:pPr>
+      <w:rPr>
+        <w:rFonts w:ascii="Symbol" w:eastAsia="Symbol" w:hAnsi="Symbol" w:cs="Symbol"/>
+      </w:rPr>
+    </w:lvl>
+    <w:lvl w:ilvl="1" w:tplc="0FF20C4E">
+      <w:start w:val="1"/>
+      <w:numFmt w:val="bullet"/>
+      <w:lvlText w:val="o"/>
+      <w:lvlJc w:val="left"/>
+      <w:pPr>
+        <w:ind w:left="1429" w:hanging="355"/>
+      </w:pPr>
+      <w:rPr>
+        <w:rFonts w:ascii="Courier New" w:eastAsia="Courier New" w:hAnsi="Courier New" w:cs="Courier New"/>
+      </w:rPr>
+    </w:lvl>
+    <w:lvl w:ilvl="2" w:tplc="894A4E08">
+      <w:start w:val="1"/>
+      <w:numFmt w:val="bullet"/>
+      <w:lvlText w:val="§"/>
+      <w:lvlJc w:val="left"/>
+      <w:pPr>
+        <w:ind w:left="2149" w:hanging="355"/>
+      </w:pPr>
+      <w:rPr>
+        <w:rFonts w:ascii="Wingdings" w:eastAsia="Wingdings" w:hAnsi="Wingdings" w:cs="Wingdings"/>
+      </w:rPr>
+    </w:lvl>
+    <w:lvl w:ilvl="3" w:tplc="F582264E">
+      <w:start w:val="1"/>
+      <w:numFmt w:val="bullet"/>
+      <w:lvlText w:val="·"/>
+      <w:lvlJc w:val="left"/>
+      <w:pPr>
+        <w:ind w:left="2869" w:hanging="355"/>
+      </w:pPr>
+      <w:rPr>
+        <w:rFonts w:ascii="Symbol" w:eastAsia="Symbol" w:hAnsi="Symbol" w:cs="Symbol"/>
+      </w:rPr>
+    </w:lvl>
+    <w:lvl w:ilvl="4" w:tplc="EAF0BE14">
+      <w:start w:val="1"/>
+      <w:numFmt w:val="bullet"/>
+      <w:lvlText w:val="o"/>
+      <w:lvlJc w:val="left"/>
+      <w:pPr>
+        <w:ind w:left="3589" w:hanging="355"/>
+      </w:pPr>
+      <w:rPr>
+        <w:rFonts w:ascii="Courier New" w:eastAsia="Courier New" w:hAnsi="Courier New" w:cs="Courier New"/>
+      </w:rPr>
+    </w:lvl>
+    <w:lvl w:ilvl="5" w:tplc="7D243D16">
+      <w:start w:val="1"/>
+      <w:numFmt w:val="bullet"/>
+      <w:lvlText w:val="§"/>
+      <w:lvlJc w:val="left"/>
+      <w:pPr>
+        <w:ind w:left="4309" w:hanging="355"/>
+      </w:pPr>
+      <w:rPr>
+        <w:rFonts w:ascii="Wingdings" w:eastAsia="Wingdings" w:hAnsi="Wingdings" w:cs="Wingdings"/>
+      </w:rPr>
+    </w:lvl>
+    <w:lvl w:ilvl="6" w:tplc="F24A95D4">
+      <w:start w:val="1"/>
+      <w:numFmt w:val="bullet"/>
+      <w:lvlText w:val="·"/>
+      <w:lvlJc w:val="left"/>
+      <w:pPr>
+        <w:ind w:left="5029" w:hanging="355"/>
+      </w:pPr>
+      <w:rPr>
+        <w:rFonts w:ascii="Symbol" w:eastAsia="Symbol" w:hAnsi="Symbol" w:cs="Symbol"/>
+      </w:rPr>
+    </w:lvl>
+    <w:lvl w:ilvl="7" w:tplc="679AD812">
+      <w:start w:val="1"/>
+      <w:numFmt w:val="bullet"/>
+      <w:lvlText w:val="o"/>
+      <w:lvlJc w:val="left"/>
+      <w:pPr>
+        <w:ind w:left="5749" w:hanging="355"/>
+      </w:pPr>
+      <w:rPr>
+        <w:rFonts w:ascii="Courier New" w:eastAsia="Courier New" w:hAnsi="Courier New" w:cs="Courier New"/>
+      </w:rPr>
+    </w:lvl>
+    <w:lvl w:ilvl="8" w:tplc="D4567D18">
+      <w:start w:val="1"/>
+      <w:numFmt w:val="bullet"/>
+      <w:lvlText w:val="§"/>
+      <w:lvlJc w:val="left"/>
+      <w:pPr>
+        <w:ind w:left="6469" w:hanging="355"/>
+      </w:pPr>
+      <w:rPr>
+        <w:rFonts w:ascii="Wingdings" w:eastAsia="Wingdings" w:hAnsi="Wingdings" w:cs="Wingdings"/>
+      </w:rPr>
+    </w:lvl>
+  </w:abstractNum>
+  <w:abstractNum w:abstractNumId="2">
+    <w:nsid w:val="0FAE3CD5"/>
+    <w:multiLevelType w:val="hybridMultilevel"/>
+    <w:tmpl w:val="04CC8948"/>
+    <w:lvl w:ilvl="0" w:tplc="312A7DAA">
       <w:start w:val="1"/>
       <w:numFmt w:val="decimal"/>
       <w:lvlText w:val="%1."/>
       <w:lvlJc w:val="left"/>
       <w:pPr>
-        <w:ind w:left="709" w:hanging="358"/>
+        <w:ind w:left="709" w:hanging="357"/>
       </w:pPr>
     </w:lvl>
-    <w:lvl w:ilvl="1" w:tplc="9230B7AE">
+    <w:lvl w:ilvl="1" w:tplc="4DE26E82">
       <w:start w:val="1"/>
       <w:numFmt w:val="lowerLetter"/>
       <w:lvlText w:val="%2."/>
       <w:lvlJc w:val="left"/>
       <w:pPr>
-        <w:ind w:left="1429" w:hanging="358"/>
+        <w:ind w:left="1429" w:hanging="357"/>
       </w:pPr>
     </w:lvl>
-    <w:lvl w:ilvl="2" w:tplc="34ECB88E">
+    <w:lvl w:ilvl="2" w:tplc="CB480E74">
       <w:start w:val="1"/>
       <w:numFmt w:val="lowerRoman"/>
       <w:lvlText w:val="%3."/>
       <w:lvlJc w:val="right"/>
       <w:pPr>
-        <w:ind w:left="2149" w:hanging="178"/>
+        <w:ind w:left="2149" w:hanging="177"/>
       </w:pPr>
     </w:lvl>
-    <w:lvl w:ilvl="3" w:tplc="A51E0096">
+    <w:lvl w:ilvl="3" w:tplc="F542A90E">
       <w:start w:val="1"/>
       <w:numFmt w:val="decimal"/>
       <w:lvlText w:val="%4."/>
       <w:lvlJc w:val="left"/>
       <w:pPr>
-        <w:ind w:left="2869" w:hanging="358"/>
+        <w:ind w:left="2869" w:hanging="357"/>
       </w:pPr>
     </w:lvl>
-    <w:lvl w:ilvl="4" w:tplc="D7625322">
+    <w:lvl w:ilvl="4" w:tplc="00A4E6DA">
       <w:start w:val="1"/>
       <w:numFmt w:val="lowerLetter"/>
       <w:lvlText w:val="%5."/>
       <w:lvlJc w:val="left"/>
       <w:pPr>
-        <w:ind w:left="3589" w:hanging="358"/>
+        <w:ind w:left="3589" w:hanging="357"/>
       </w:pPr>
     </w:lvl>
-    <w:lvl w:ilvl="5" w:tplc="C74AD948">
+    <w:lvl w:ilvl="5" w:tplc="FE78F650">
       <w:start w:val="1"/>
       <w:numFmt w:val="lowerRoman"/>
       <w:lvlText w:val="%6."/>
       <w:lvlJc w:val="right"/>
       <w:pPr>
-        <w:ind w:left="4309" w:hanging="178"/>
+        <w:ind w:left="4309" w:hanging="177"/>
       </w:pPr>
     </w:lvl>
-    <w:lvl w:ilvl="6" w:tplc="291C5F20">
+    <w:lvl w:ilvl="6" w:tplc="02B8C458">
       <w:start w:val="1"/>
       <w:numFmt w:val="decimal"/>
       <w:lvlText w:val="%7."/>
       <w:lvlJc w:val="left"/>
       <w:pPr>
-        <w:ind w:left="5029" w:hanging="358"/>
+        <w:ind w:left="5029" w:hanging="357"/>
       </w:pPr>
     </w:lvl>
-    <w:lvl w:ilvl="7" w:tplc="B30A3CFA">
+    <w:lvl w:ilvl="7" w:tplc="FDCC02BC">
       <w:start w:val="1"/>
       <w:numFmt w:val="lowerLetter"/>
       <w:lvlText w:val="%8."/>
       <w:lvlJc w:val="left"/>
       <w:pPr>
-        <w:ind w:left="5749" w:hanging="358"/>
+        <w:ind w:left="5749" w:hanging="357"/>
       </w:pPr>
     </w:lvl>
-    <w:lvl w:ilvl="8" w:tplc="AAFE56E0">
+    <w:lvl w:ilvl="8" w:tplc="257E9DC0">
       <w:start w:val="1"/>
       <w:numFmt w:val="lowerRoman"/>
       <w:lvlText w:val="%9."/>
       <w:lvlJc w:val="right"/>
       <w:pPr>
-        <w:ind w:left="6469" w:hanging="178"/>
+        <w:ind w:left="6469" w:hanging="177"/>
       </w:pPr>
     </w:lvl>
   </w:abstractNum>
-  <w:abstractNum w:abstractNumId="2">
-    <w:nsid w:val="354A1ABB"/>
+  <w:abstractNum w:abstractNumId="3">
+    <w:nsid w:val="187B5EB1"/>
     <w:multiLevelType w:val="hybridMultilevel"/>
-    <w:tmpl w:val="668ED612"/>
-    <w:lvl w:ilvl="0" w:tplc="F436718E">
+    <w:tmpl w:val="E1A29F22"/>
+    <w:lvl w:ilvl="0" w:tplc="7C94B9B6">
       <w:start w:val="1"/>
       <w:numFmt w:val="decimal"/>
       <w:lvlText w:val="%1."/>
       <w:lvlJc w:val="left"/>
       <w:pPr>
-        <w:ind w:left="709" w:hanging="358"/>
+        <w:ind w:left="709" w:hanging="357"/>
       </w:pPr>
     </w:lvl>
-    <w:lvl w:ilvl="1" w:tplc="D3EA4E58">
+    <w:lvl w:ilvl="1" w:tplc="19149A6E">
       <w:start w:val="1"/>
       <w:numFmt w:val="lowerLetter"/>
       <w:lvlText w:val="%2."/>
       <w:lvlJc w:val="left"/>
       <w:pPr>
-        <w:ind w:left="1429" w:hanging="358"/>
+        <w:ind w:left="1429" w:hanging="357"/>
       </w:pPr>
     </w:lvl>
-    <w:lvl w:ilvl="2" w:tplc="047C42E0">
+    <w:lvl w:ilvl="2" w:tplc="11C4FD5E">
       <w:start w:val="1"/>
       <w:numFmt w:val="lowerRoman"/>
       <w:lvlText w:val="%3."/>
       <w:lvlJc w:val="right"/>
       <w:pPr>
-        <w:ind w:left="2149" w:hanging="178"/>
+        <w:ind w:left="2149" w:hanging="177"/>
       </w:pPr>
     </w:lvl>
-    <w:lvl w:ilvl="3" w:tplc="D6D428F2">
+    <w:lvl w:ilvl="3" w:tplc="B0986EDA">
       <w:start w:val="1"/>
       <w:numFmt w:val="decimal"/>
       <w:lvlText w:val="%4."/>
       <w:lvlJc w:val="left"/>
       <w:pPr>
-        <w:ind w:left="2869" w:hanging="358"/>
+        <w:ind w:left="2869" w:hanging="357"/>
       </w:pPr>
     </w:lvl>
-    <w:lvl w:ilvl="4" w:tplc="3EC4361E">
+    <w:lvl w:ilvl="4" w:tplc="3238EFCC">
       <w:start w:val="1"/>
       <w:numFmt w:val="lowerLetter"/>
       <w:lvlText w:val="%5."/>
       <w:lvlJc w:val="left"/>
       <w:pPr>
-        <w:ind w:left="3589" w:hanging="358"/>
+        <w:ind w:left="3589" w:hanging="357"/>
       </w:pPr>
     </w:lvl>
-    <w:lvl w:ilvl="5" w:tplc="ACC2192C">
+    <w:lvl w:ilvl="5" w:tplc="F1D2CA92">
       <w:start w:val="1"/>
       <w:numFmt w:val="lowerRoman"/>
       <w:lvlText w:val="%6."/>
       <w:lvlJc w:val="right"/>
       <w:pPr>
-        <w:ind w:left="4309" w:hanging="178"/>
+        <w:ind w:left="4309" w:hanging="177"/>
       </w:pPr>
     </w:lvl>
-    <w:lvl w:ilvl="6" w:tplc="2FC6299C">
+    <w:lvl w:ilvl="6" w:tplc="E3387DAA">
       <w:start w:val="1"/>
       <w:numFmt w:val="decimal"/>
       <w:lvlText w:val="%7."/>
       <w:lvlJc w:val="left"/>
       <w:pPr>
-        <w:ind w:left="5029" w:hanging="358"/>
+        <w:ind w:left="5029" w:hanging="357"/>
       </w:pPr>
     </w:lvl>
-    <w:lvl w:ilvl="7" w:tplc="CD166B1C">
+    <w:lvl w:ilvl="7" w:tplc="47F6137E">
       <w:start w:val="1"/>
       <w:numFmt w:val="lowerLetter"/>
       <w:lvlText w:val="%8."/>
       <w:lvlJc w:val="left"/>
       <w:pPr>
-        <w:ind w:left="5749" w:hanging="358"/>
+        <w:ind w:left="5749" w:hanging="357"/>
       </w:pPr>
     </w:lvl>
-    <w:lvl w:ilvl="8" w:tplc="7BBAEA08">
+    <w:lvl w:ilvl="8" w:tplc="09F2DE5A">
       <w:start w:val="1"/>
       <w:numFmt w:val="lowerRoman"/>
       <w:lvlText w:val="%9."/>
       <w:lvlJc w:val="right"/>
       <w:pPr>
-        <w:ind w:left="6469" w:hanging="178"/>
+        <w:ind w:left="6469" w:hanging="177"/>
       </w:pPr>
     </w:lvl>
   </w:abstractNum>
-  <w:abstractNum w:abstractNumId="3">
-    <w:nsid w:val="36DF42EE"/>
+  <w:abstractNum w:abstractNumId="4">
+    <w:nsid w:val="22710036"/>
     <w:multiLevelType w:val="hybridMultilevel"/>
-    <w:tmpl w:val="AAC23F70"/>
-    <w:lvl w:ilvl="0" w:tplc="F8F20F42">
+    <w:tmpl w:val="AA9E1234"/>
+    <w:lvl w:ilvl="0" w:tplc="C7ACA21E">
       <w:start w:val="1"/>
       <w:numFmt w:val="decimal"/>
       <w:lvlText w:val="%1."/>
       <w:lvlJc w:val="left"/>
       <w:pPr>
-        <w:ind w:left="709" w:hanging="355"/>
+        <w:ind w:left="709" w:hanging="358"/>
       </w:pPr>
     </w:lvl>
-    <w:lvl w:ilvl="1" w:tplc="C26AFAB6">
+    <w:lvl w:ilvl="1" w:tplc="F078E4FC">
       <w:start w:val="1"/>
       <w:numFmt w:val="lowerLetter"/>
       <w:lvlText w:val="%2."/>
       <w:lvlJc w:val="left"/>
       <w:pPr>
-        <w:ind w:left="1429" w:hanging="355"/>
+        <w:ind w:left="1429" w:hanging="358"/>
       </w:pPr>
     </w:lvl>
-    <w:lvl w:ilvl="2" w:tplc="B9B038F2">
+    <w:lvl w:ilvl="2" w:tplc="386CF5B0">
       <w:start w:val="1"/>
       <w:numFmt w:val="lowerRoman"/>
       <w:lvlText w:val="%3."/>
       <w:lvlJc w:val="right"/>
       <w:pPr>
-        <w:ind w:left="2149" w:hanging="175"/>
+        <w:ind w:left="2149" w:hanging="178"/>
       </w:pPr>
     </w:lvl>
-    <w:lvl w:ilvl="3" w:tplc="FFFA9EB0">
+    <w:lvl w:ilvl="3" w:tplc="F0989FEE">
       <w:start w:val="1"/>
       <w:numFmt w:val="decimal"/>
       <w:lvlText w:val="%4."/>
       <w:lvlJc w:val="left"/>
       <w:pPr>
-        <w:ind w:left="2869" w:hanging="355"/>
+        <w:ind w:left="2869" w:hanging="358"/>
       </w:pPr>
     </w:lvl>
-    <w:lvl w:ilvl="4" w:tplc="56FC6454">
+    <w:lvl w:ilvl="4" w:tplc="F60CDF84">
       <w:start w:val="1"/>
       <w:numFmt w:val="lowerLetter"/>
       <w:lvlText w:val="%5."/>
       <w:lvlJc w:val="left"/>
       <w:pPr>
-        <w:ind w:left="3589" w:hanging="355"/>
+        <w:ind w:left="3589" w:hanging="358"/>
       </w:pPr>
     </w:lvl>
-    <w:lvl w:ilvl="5" w:tplc="840E927C">
+    <w:lvl w:ilvl="5" w:tplc="6FFEC9BC">
       <w:start w:val="1"/>
       <w:numFmt w:val="lowerRoman"/>
       <w:lvlText w:val="%6."/>
       <w:lvlJc w:val="right"/>
       <w:pPr>
-        <w:ind w:left="4309" w:hanging="175"/>
+        <w:ind w:left="4309" w:hanging="178"/>
       </w:pPr>
     </w:lvl>
-    <w:lvl w:ilvl="6" w:tplc="2A5A0594">
+    <w:lvl w:ilvl="6" w:tplc="ABCE8D26">
       <w:start w:val="1"/>
       <w:numFmt w:val="decimal"/>
       <w:lvlText w:val="%7."/>
       <w:lvlJc w:val="left"/>
       <w:pPr>
-        <w:ind w:left="5029" w:hanging="355"/>
+        <w:ind w:left="5029" w:hanging="358"/>
       </w:pPr>
     </w:lvl>
-    <w:lvl w:ilvl="7" w:tplc="37340EF8">
+    <w:lvl w:ilvl="7" w:tplc="8D880C40">
       <w:start w:val="1"/>
       <w:numFmt w:val="lowerLetter"/>
       <w:lvlText w:val="%8."/>
       <w:lvlJc w:val="left"/>
       <w:pPr>
-        <w:ind w:left="5749" w:hanging="355"/>
+        <w:ind w:left="5749" w:hanging="358"/>
       </w:pPr>
     </w:lvl>
-    <w:lvl w:ilvl="8" w:tplc="9210199C">
+    <w:lvl w:ilvl="8" w:tplc="486CC528">
       <w:start w:val="1"/>
       <w:numFmt w:val="lowerRoman"/>
       <w:lvlText w:val="%9."/>
       <w:lvlJc w:val="right"/>
       <w:pPr>
-        <w:ind w:left="6469" w:hanging="175"/>
+        <w:ind w:left="6469" w:hanging="178"/>
       </w:pPr>
     </w:lvl>
   </w:abstractNum>
-  <w:abstractNum w:abstractNumId="4">
-    <w:nsid w:val="42EF7A40"/>
+  <w:abstractNum w:abstractNumId="5">
+    <w:nsid w:val="26071116"/>
     <w:multiLevelType w:val="hybridMultilevel"/>
-    <w:tmpl w:val="617097AE"/>
-    <w:lvl w:ilvl="0" w:tplc="5E184D82">
+    <w:tmpl w:val="740A114A"/>
+    <w:lvl w:ilvl="0" w:tplc="B27E07FE">
       <w:start w:val="1"/>
       <w:numFmt w:val="decimal"/>
       <w:lvlText w:val="%1."/>
       <w:lvlJc w:val="left"/>
       <w:pPr>
-        <w:ind w:left="709" w:hanging="357"/>
+        <w:ind w:left="709" w:hanging="354"/>
       </w:pPr>
     </w:lvl>
-    <w:lvl w:ilvl="1" w:tplc="E6446914">
+    <w:lvl w:ilvl="1" w:tplc="DDC0B05C">
       <w:start w:val="1"/>
       <w:numFmt w:val="lowerLetter"/>
       <w:lvlText w:val="%2."/>
       <w:lvlJc w:val="left"/>
       <w:pPr>
-        <w:ind w:left="1429" w:hanging="357"/>
+        <w:ind w:left="1429" w:hanging="354"/>
       </w:pPr>
     </w:lvl>
-    <w:lvl w:ilvl="2" w:tplc="837E0AE8">
+    <w:lvl w:ilvl="2" w:tplc="4CF24CD8">
       <w:start w:val="1"/>
       <w:numFmt w:val="lowerRoman"/>
       <w:lvlText w:val="%3."/>
       <w:lvlJc w:val="right"/>
       <w:pPr>
-        <w:ind w:left="2149" w:hanging="177"/>
+        <w:ind w:left="2149" w:hanging="174"/>
       </w:pPr>
     </w:lvl>
-    <w:lvl w:ilvl="3" w:tplc="E1AADC6E">
+    <w:lvl w:ilvl="3" w:tplc="648A7458">
       <w:start w:val="1"/>
       <w:numFmt w:val="decimal"/>
       <w:lvlText w:val="%4."/>
       <w:lvlJc w:val="left"/>
       <w:pPr>
-        <w:ind w:left="2869" w:hanging="357"/>
+        <w:ind w:left="2869" w:hanging="354"/>
       </w:pPr>
     </w:lvl>
-    <w:lvl w:ilvl="4" w:tplc="22825D5C">
+    <w:lvl w:ilvl="4" w:tplc="F88484EE">
       <w:start w:val="1"/>
       <w:numFmt w:val="lowerLetter"/>
       <w:lvlText w:val="%5."/>
       <w:lvlJc w:val="left"/>
       <w:pPr>
-        <w:ind w:left="3589" w:hanging="357"/>
+        <w:ind w:left="3589" w:hanging="354"/>
       </w:pPr>
     </w:lvl>
-    <w:lvl w:ilvl="5" w:tplc="EC82FB70">
+    <w:lvl w:ilvl="5" w:tplc="1F321C5A">
       <w:start w:val="1"/>
       <w:numFmt w:val="lowerRoman"/>
       <w:lvlText w:val="%6."/>
       <w:lvlJc w:val="right"/>
       <w:pPr>
-        <w:ind w:left="4309" w:hanging="177"/>
+        <w:ind w:left="4309" w:hanging="174"/>
       </w:pPr>
     </w:lvl>
-    <w:lvl w:ilvl="6" w:tplc="82AEB13C">
+    <w:lvl w:ilvl="6" w:tplc="F948DC3A">
       <w:start w:val="1"/>
       <w:numFmt w:val="decimal"/>
       <w:lvlText w:val="%7."/>
       <w:lvlJc w:val="left"/>
       <w:pPr>
-        <w:ind w:left="5029" w:hanging="357"/>
+        <w:ind w:left="5029" w:hanging="354"/>
       </w:pPr>
     </w:lvl>
-    <w:lvl w:ilvl="7" w:tplc="DA44E1D4">
+    <w:lvl w:ilvl="7" w:tplc="19EE313C">
       <w:start w:val="1"/>
       <w:numFmt w:val="lowerLetter"/>
       <w:lvlText w:val="%8."/>
       <w:lvlJc w:val="left"/>
       <w:pPr>
-        <w:ind w:left="5749" w:hanging="357"/>
+        <w:ind w:left="5749" w:hanging="354"/>
       </w:pPr>
     </w:lvl>
-    <w:lvl w:ilvl="8" w:tplc="395CCDA6">
+    <w:lvl w:ilvl="8" w:tplc="21FAE0E2">
       <w:start w:val="1"/>
       <w:numFmt w:val="lowerRoman"/>
       <w:lvlText w:val="%9."/>
       <w:lvlJc w:val="right"/>
       <w:pPr>
-        <w:ind w:left="6469" w:hanging="177"/>
+        <w:ind w:left="6469" w:hanging="174"/>
       </w:pPr>
     </w:lvl>
   </w:abstractNum>
-  <w:abstractNum w:abstractNumId="5">
-    <w:nsid w:val="543A7DD7"/>
+  <w:abstractNum w:abstractNumId="6">
+    <w:nsid w:val="2F4F1508"/>
     <w:multiLevelType w:val="hybridMultilevel"/>
-    <w:tmpl w:val="D05CFF5E"/>
-    <w:lvl w:ilvl="0" w:tplc="45EE3002">
+    <w:tmpl w:val="00422E8A"/>
+    <w:lvl w:ilvl="0" w:tplc="F488A122">
       <w:start w:val="1"/>
       <w:numFmt w:val="decimal"/>
       <w:lvlText w:val="%1."/>
@@ -6760,7 +7381,7 @@
         <w:ind w:left="709" w:hanging="357"/>
       </w:pPr>
     </w:lvl>
-    <w:lvl w:ilvl="1" w:tplc="12AC9AFC">
+    <w:lvl w:ilvl="1" w:tplc="44967B5E">
       <w:start w:val="1"/>
       <w:numFmt w:val="lowerLetter"/>
       <w:lvlText w:val="%2."/>
@@ -6769,7 +7390,7 @@
         <w:ind w:left="1429" w:hanging="357"/>
       </w:pPr>
     </w:lvl>
-    <w:lvl w:ilvl="2" w:tplc="2E8C0FF0">
+    <w:lvl w:ilvl="2" w:tplc="24EAA9AE">
       <w:start w:val="1"/>
       <w:numFmt w:val="lowerRoman"/>
       <w:lvlText w:val="%3."/>
@@ -6778,7 +7399,7 @@
         <w:ind w:left="2149" w:hanging="177"/>
       </w:pPr>
     </w:lvl>
-    <w:lvl w:ilvl="3" w:tplc="CFB4D1C8">
+    <w:lvl w:ilvl="3" w:tplc="F0766E54">
       <w:start w:val="1"/>
       <w:numFmt w:val="decimal"/>
       <w:lvlText w:val="%4."/>
@@ -6787,7 +7408,7 @@
         <w:ind w:left="2869" w:hanging="357"/>
       </w:pPr>
     </w:lvl>
-    <w:lvl w:ilvl="4" w:tplc="8898A762">
+    <w:lvl w:ilvl="4" w:tplc="1706BCAC">
       <w:start w:val="1"/>
       <w:numFmt w:val="lowerLetter"/>
       <w:lvlText w:val="%5."/>
@@ -6796,7 +7417,7 @@
         <w:ind w:left="3589" w:hanging="357"/>
       </w:pPr>
     </w:lvl>
-    <w:lvl w:ilvl="5" w:tplc="FCF02594">
+    <w:lvl w:ilvl="5" w:tplc="C70A6882">
       <w:start w:val="1"/>
       <w:numFmt w:val="lowerRoman"/>
       <w:lvlText w:val="%6."/>
@@ -6805,7 +7426,7 @@
         <w:ind w:left="4309" w:hanging="177"/>
       </w:pPr>
     </w:lvl>
-    <w:lvl w:ilvl="6" w:tplc="2A3A5CB6">
+    <w:lvl w:ilvl="6" w:tplc="DE7269C0">
       <w:start w:val="1"/>
       <w:numFmt w:val="decimal"/>
       <w:lvlText w:val="%7."/>
@@ -6814,7 +7435,7 @@
         <w:ind w:left="5029" w:hanging="357"/>
       </w:pPr>
     </w:lvl>
-    <w:lvl w:ilvl="7" w:tplc="201C5BD8">
+    <w:lvl w:ilvl="7" w:tplc="754A1C44">
       <w:start w:val="1"/>
       <w:numFmt w:val="lowerLetter"/>
       <w:lvlText w:val="%8."/>
@@ -6823,7 +7444,7 @@
         <w:ind w:left="5749" w:hanging="357"/>
       </w:pPr>
     </w:lvl>
-    <w:lvl w:ilvl="8" w:tplc="0094845E">
+    <w:lvl w:ilvl="8" w:tplc="CFC0736A">
       <w:start w:val="1"/>
       <w:numFmt w:val="lowerRoman"/>
       <w:lvlText w:val="%9."/>
@@ -6833,560 +7454,533 @@
       </w:pPr>
     </w:lvl>
   </w:abstractNum>
-  <w:abstractNum w:abstractNumId="6">
-    <w:nsid w:val="598D4738"/>
+  <w:abstractNum w:abstractNumId="7">
+    <w:nsid w:val="426F607A"/>
     <w:multiLevelType w:val="hybridMultilevel"/>
-    <w:tmpl w:val="DDC215FE"/>
-    <w:lvl w:ilvl="0" w:tplc="F7B22BCA">
+    <w:tmpl w:val="EE9C9AF6"/>
+    <w:lvl w:ilvl="0" w:tplc="7348294E">
       <w:start w:val="1"/>
       <w:numFmt w:val="decimal"/>
       <w:lvlText w:val="%1."/>
       <w:lvlJc w:val="left"/>
       <w:pPr>
-        <w:ind w:left="709" w:hanging="358"/>
+        <w:ind w:left="709" w:hanging="356"/>
       </w:pPr>
     </w:lvl>
-    <w:lvl w:ilvl="1" w:tplc="58E83C64">
+    <w:lvl w:ilvl="1" w:tplc="F6EEC634">
       <w:start w:val="1"/>
       <w:numFmt w:val="lowerLetter"/>
       <w:lvlText w:val="%2."/>
       <w:lvlJc w:val="left"/>
       <w:pPr>
-        <w:ind w:left="1429" w:hanging="358"/>
+        <w:ind w:left="1429" w:hanging="356"/>
       </w:pPr>
     </w:lvl>
-    <w:lvl w:ilvl="2" w:tplc="4ACAA3CA">
+    <w:lvl w:ilvl="2" w:tplc="5DE4513E">
       <w:start w:val="1"/>
       <w:numFmt w:val="lowerRoman"/>
       <w:lvlText w:val="%3."/>
       <w:lvlJc w:val="right"/>
       <w:pPr>
-        <w:ind w:left="2149" w:hanging="178"/>
+        <w:ind w:left="2149" w:hanging="176"/>
       </w:pPr>
     </w:lvl>
-    <w:lvl w:ilvl="3" w:tplc="E494A1A8">
+    <w:lvl w:ilvl="3" w:tplc="1210492E">
       <w:start w:val="1"/>
       <w:numFmt w:val="decimal"/>
       <w:lvlText w:val="%4."/>
       <w:lvlJc w:val="left"/>
       <w:pPr>
-        <w:ind w:left="2869" w:hanging="358"/>
+        <w:ind w:left="2869" w:hanging="356"/>
       </w:pPr>
     </w:lvl>
-    <w:lvl w:ilvl="4" w:tplc="4B9E3EAE">
+    <w:lvl w:ilvl="4" w:tplc="DB701452">
       <w:start w:val="1"/>
       <w:numFmt w:val="lowerLetter"/>
       <w:lvlText w:val="%5."/>
       <w:lvlJc w:val="left"/>
       <w:pPr>
-        <w:ind w:left="3589" w:hanging="358"/>
+        <w:ind w:left="3589" w:hanging="356"/>
       </w:pPr>
     </w:lvl>
-    <w:lvl w:ilvl="5" w:tplc="07BAB7F6">
+    <w:lvl w:ilvl="5" w:tplc="ED545244">
       <w:start w:val="1"/>
       <w:numFmt w:val="lowerRoman"/>
       <w:lvlText w:val="%6."/>
       <w:lvlJc w:val="right"/>
       <w:pPr>
-        <w:ind w:left="4309" w:hanging="178"/>
+        <w:ind w:left="4309" w:hanging="176"/>
       </w:pPr>
     </w:lvl>
-    <w:lvl w:ilvl="6" w:tplc="FBEADC6C">
+    <w:lvl w:ilvl="6" w:tplc="7CB803FE">
       <w:start w:val="1"/>
       <w:numFmt w:val="decimal"/>
       <w:lvlText w:val="%7."/>
       <w:lvlJc w:val="left"/>
       <w:pPr>
-        <w:ind w:left="5029" w:hanging="358"/>
+        <w:ind w:left="5029" w:hanging="356"/>
       </w:pPr>
     </w:lvl>
-    <w:lvl w:ilvl="7" w:tplc="B85AC712">
+    <w:lvl w:ilvl="7" w:tplc="750004C8">
       <w:start w:val="1"/>
       <w:numFmt w:val="lowerLetter"/>
       <w:lvlText w:val="%8."/>
       <w:lvlJc w:val="left"/>
       <w:pPr>
-        <w:ind w:left="5749" w:hanging="358"/>
+        <w:ind w:left="5749" w:hanging="356"/>
       </w:pPr>
     </w:lvl>
-    <w:lvl w:ilvl="8" w:tplc="A93E1886">
+    <w:lvl w:ilvl="8" w:tplc="C5B40AEA">
       <w:start w:val="1"/>
       <w:numFmt w:val="lowerRoman"/>
       <w:lvlText w:val="%9."/>
       <w:lvlJc w:val="right"/>
       <w:pPr>
-        <w:ind w:left="6469" w:hanging="178"/>
+        <w:ind w:left="6469" w:hanging="176"/>
       </w:pPr>
     </w:lvl>
   </w:abstractNum>
-  <w:abstractNum w:abstractNumId="7">
-    <w:nsid w:val="65E25CE0"/>
+  <w:abstractNum w:abstractNumId="8">
+    <w:nsid w:val="48C44510"/>
     <w:multiLevelType w:val="hybridMultilevel"/>
-    <w:tmpl w:val="72C20582"/>
-    <w:lvl w:ilvl="0" w:tplc="C582AE98">
+    <w:tmpl w:val="922E9A7A"/>
+    <w:lvl w:ilvl="0" w:tplc="CDF02FE4">
       <w:start w:val="1"/>
       <w:numFmt w:val="decimal"/>
       <w:lvlText w:val="%1."/>
       <w:lvlJc w:val="left"/>
       <w:pPr>
-        <w:ind w:left="709" w:hanging="356"/>
+        <w:ind w:left="709" w:hanging="354"/>
       </w:pPr>
     </w:lvl>
-    <w:lvl w:ilvl="1" w:tplc="6A722366">
+    <w:lvl w:ilvl="1" w:tplc="98A207EE">
       <w:start w:val="1"/>
       <w:numFmt w:val="lowerLetter"/>
       <w:lvlText w:val="%2."/>
       <w:lvlJc w:val="left"/>
       <w:pPr>
-        <w:ind w:left="1429" w:hanging="356"/>
+        <w:ind w:left="1429" w:hanging="354"/>
       </w:pPr>
     </w:lvl>
-    <w:lvl w:ilvl="2" w:tplc="7422AA3A">
+    <w:lvl w:ilvl="2" w:tplc="B03C8576">
       <w:start w:val="1"/>
       <w:numFmt w:val="lowerRoman"/>
       <w:lvlText w:val="%3."/>
       <w:lvlJc w:val="right"/>
       <w:pPr>
-        <w:ind w:left="2149" w:hanging="176"/>
+        <w:ind w:left="2149" w:hanging="174"/>
       </w:pPr>
     </w:lvl>
-    <w:lvl w:ilvl="3" w:tplc="1F1CBAF0">
+    <w:lvl w:ilvl="3" w:tplc="5FB8A78C">
       <w:start w:val="1"/>
       <w:numFmt w:val="decimal"/>
       <w:lvlText w:val="%4."/>
       <w:lvlJc w:val="left"/>
       <w:pPr>
-        <w:ind w:left="2869" w:hanging="356"/>
+        <w:ind w:left="2869" w:hanging="354"/>
       </w:pPr>
     </w:lvl>
-    <w:lvl w:ilvl="4" w:tplc="0332E550">
+    <w:lvl w:ilvl="4" w:tplc="38A6A69C">
       <w:start w:val="1"/>
       <w:numFmt w:val="lowerLetter"/>
       <w:lvlText w:val="%5."/>
       <w:lvlJc w:val="left"/>
       <w:pPr>
-        <w:ind w:left="3589" w:hanging="356"/>
+        <w:ind w:left="3589" w:hanging="354"/>
       </w:pPr>
     </w:lvl>
-    <w:lvl w:ilvl="5" w:tplc="E4B246D6">
+    <w:lvl w:ilvl="5" w:tplc="45D20216">
       <w:start w:val="1"/>
       <w:numFmt w:val="lowerRoman"/>
       <w:lvlText w:val="%6."/>
       <w:lvlJc w:val="right"/>
       <w:pPr>
-        <w:ind w:left="4309" w:hanging="176"/>
+        <w:ind w:left="4309" w:hanging="174"/>
       </w:pPr>
     </w:lvl>
-    <w:lvl w:ilvl="6" w:tplc="09988752">
+    <w:lvl w:ilvl="6" w:tplc="6FC6653A">
       <w:start w:val="1"/>
       <w:numFmt w:val="decimal"/>
       <w:lvlText w:val="%7."/>
       <w:lvlJc w:val="left"/>
       <w:pPr>
-        <w:ind w:left="5029" w:hanging="356"/>
+        <w:ind w:left="5029" w:hanging="354"/>
       </w:pPr>
     </w:lvl>
-    <w:lvl w:ilvl="7" w:tplc="E26834C8">
+    <w:lvl w:ilvl="7" w:tplc="CD7487AE">
       <w:start w:val="1"/>
       <w:numFmt w:val="lowerLetter"/>
       <w:lvlText w:val="%8."/>
       <w:lvlJc w:val="left"/>
       <w:pPr>
-        <w:ind w:left="5749" w:hanging="356"/>
+        <w:ind w:left="5749" w:hanging="354"/>
       </w:pPr>
     </w:lvl>
-    <w:lvl w:ilvl="8" w:tplc="4B683BBC">
+    <w:lvl w:ilvl="8" w:tplc="9A286620">
       <w:start w:val="1"/>
       <w:numFmt w:val="lowerRoman"/>
       <w:lvlText w:val="%9."/>
       <w:lvlJc w:val="right"/>
       <w:pPr>
-        <w:ind w:left="6469" w:hanging="176"/>
+        <w:ind w:left="6469" w:hanging="174"/>
       </w:pPr>
     </w:lvl>
   </w:abstractNum>
-  <w:abstractNum w:abstractNumId="8">
-    <w:nsid w:val="6A8134E4"/>
+  <w:abstractNum w:abstractNumId="9">
+    <w:nsid w:val="49BA2FAE"/>
     <w:multiLevelType w:val="hybridMultilevel"/>
-    <w:tmpl w:val="9398D83C"/>
-    <w:lvl w:ilvl="0" w:tplc="33E0983C">
+    <w:tmpl w:val="9F68F20C"/>
+    <w:lvl w:ilvl="0" w:tplc="4C8A9E60">
       <w:start w:val="1"/>
       <w:numFmt w:val="decimal"/>
       <w:lvlText w:val="%1."/>
       <w:lvlJc w:val="left"/>
       <w:pPr>
-        <w:ind w:left="709" w:hanging="358"/>
+        <w:ind w:left="709" w:hanging="355"/>
       </w:pPr>
     </w:lvl>
-    <w:lvl w:ilvl="1" w:tplc="9C3C3868">
+    <w:lvl w:ilvl="1" w:tplc="605AF52C">
       <w:start w:val="1"/>
       <w:numFmt w:val="lowerLetter"/>
       <w:lvlText w:val="%2."/>
       <w:lvlJc w:val="left"/>
       <w:pPr>
-        <w:ind w:left="1429" w:hanging="358"/>
+        <w:ind w:left="1429" w:hanging="355"/>
       </w:pPr>
     </w:lvl>
-    <w:lvl w:ilvl="2" w:tplc="381E4EB8">
+    <w:lvl w:ilvl="2" w:tplc="19704A0A">
       <w:start w:val="1"/>
       <w:numFmt w:val="lowerRoman"/>
       <w:lvlText w:val="%3."/>
       <w:lvlJc w:val="right"/>
       <w:pPr>
-        <w:ind w:left="2149" w:hanging="178"/>
+        <w:ind w:left="2149" w:hanging="175"/>
       </w:pPr>
     </w:lvl>
-    <w:lvl w:ilvl="3" w:tplc="6668349C">
+    <w:lvl w:ilvl="3" w:tplc="F552EFD2">
       <w:start w:val="1"/>
       <w:numFmt w:val="decimal"/>
       <w:lvlText w:val="%4."/>
       <w:lvlJc w:val="left"/>
       <w:pPr>
-        <w:ind w:left="2869" w:hanging="358"/>
+        <w:ind w:left="2869" w:hanging="355"/>
       </w:pPr>
     </w:lvl>
-    <w:lvl w:ilvl="4" w:tplc="B5AAD4EC">
+    <w:lvl w:ilvl="4" w:tplc="E4B20150">
       <w:start w:val="1"/>
       <w:numFmt w:val="lowerLetter"/>
       <w:lvlText w:val="%5."/>
       <w:lvlJc w:val="left"/>
       <w:pPr>
-        <w:ind w:left="3589" w:hanging="358"/>
+        <w:ind w:left="3589" w:hanging="355"/>
       </w:pPr>
     </w:lvl>
-    <w:lvl w:ilvl="5" w:tplc="05DC1918">
+    <w:lvl w:ilvl="5" w:tplc="A7EA6F44">
       <w:start w:val="1"/>
       <w:numFmt w:val="lowerRoman"/>
       <w:lvlText w:val="%6."/>
       <w:lvlJc w:val="right"/>
       <w:pPr>
-        <w:ind w:left="4309" w:hanging="178"/>
+        <w:ind w:left="4309" w:hanging="175"/>
       </w:pPr>
     </w:lvl>
-    <w:lvl w:ilvl="6" w:tplc="F3E06344">
+    <w:lvl w:ilvl="6" w:tplc="1B5CD980">
       <w:start w:val="1"/>
       <w:numFmt w:val="decimal"/>
       <w:lvlText w:val="%7."/>
       <w:lvlJc w:val="left"/>
       <w:pPr>
-        <w:ind w:left="5029" w:hanging="358"/>
+        <w:ind w:left="5029" w:hanging="355"/>
       </w:pPr>
     </w:lvl>
-    <w:lvl w:ilvl="7" w:tplc="AA82CD84">
+    <w:lvl w:ilvl="7" w:tplc="85580E2E">
       <w:start w:val="1"/>
       <w:numFmt w:val="lowerLetter"/>
       <w:lvlText w:val="%8."/>
       <w:lvlJc w:val="left"/>
       <w:pPr>
-        <w:ind w:left="5749" w:hanging="358"/>
+        <w:ind w:left="5749" w:hanging="355"/>
       </w:pPr>
     </w:lvl>
-    <w:lvl w:ilvl="8" w:tplc="D7DCC926">
+    <w:lvl w:ilvl="8" w:tplc="7DCECD2E">
       <w:start w:val="1"/>
       <w:numFmt w:val="lowerRoman"/>
       <w:lvlText w:val="%9."/>
       <w:lvlJc w:val="right"/>
       <w:pPr>
-        <w:ind w:left="6469" w:hanging="178"/>
+        <w:ind w:left="6469" w:hanging="175"/>
       </w:pPr>
     </w:lvl>
   </w:abstractNum>
-  <w:abstractNum w:abstractNumId="9">
-    <w:nsid w:val="769F7A1F"/>
+  <w:abstractNum w:abstractNumId="10">
+    <w:nsid w:val="65B92C81"/>
     <w:multiLevelType w:val="hybridMultilevel"/>
-    <w:tmpl w:val="88E42BBC"/>
-    <w:lvl w:ilvl="0" w:tplc="12047294">
+    <w:tmpl w:val="2708A7A8"/>
+    <w:lvl w:ilvl="0" w:tplc="66C2A298">
       <w:start w:val="1"/>
       <w:numFmt w:val="decimal"/>
       <w:lvlText w:val="%1."/>
       <w:lvlJc w:val="left"/>
       <w:pPr>
-        <w:ind w:left="709" w:hanging="356"/>
+        <w:ind w:left="709" w:hanging="355"/>
       </w:pPr>
     </w:lvl>
-    <w:lvl w:ilvl="1" w:tplc="2C727740">
+    <w:lvl w:ilvl="1" w:tplc="2AB4AF10">
       <w:start w:val="1"/>
       <w:numFmt w:val="lowerLetter"/>
       <w:lvlText w:val="%2."/>
       <w:lvlJc w:val="left"/>
       <w:pPr>
-        <w:ind w:left="1429" w:hanging="356"/>
+        <w:ind w:left="1429" w:hanging="355"/>
       </w:pPr>
     </w:lvl>
-    <w:lvl w:ilvl="2" w:tplc="43045D28">
+    <w:lvl w:ilvl="2" w:tplc="9300136A">
       <w:start w:val="1"/>
       <w:numFmt w:val="lowerRoman"/>
       <w:lvlText w:val="%3."/>
       <w:lvlJc w:val="right"/>
       <w:pPr>
-        <w:ind w:left="2149" w:hanging="176"/>
+        <w:ind w:left="2149" w:hanging="175"/>
       </w:pPr>
     </w:lvl>
-    <w:lvl w:ilvl="3" w:tplc="37FE59D4">
+    <w:lvl w:ilvl="3" w:tplc="2DAA372C">
       <w:start w:val="1"/>
       <w:numFmt w:val="decimal"/>
       <w:lvlText w:val="%4."/>
       <w:lvlJc w:val="left"/>
       <w:pPr>
-        <w:ind w:left="2869" w:hanging="356"/>
+        <w:ind w:left="2869" w:hanging="355"/>
       </w:pPr>
     </w:lvl>
-    <w:lvl w:ilvl="4" w:tplc="76AE7E00">
+    <w:lvl w:ilvl="4" w:tplc="123E3248">
       <w:start w:val="1"/>
       <w:numFmt w:val="lowerLetter"/>
       <w:lvlText w:val="%5."/>
       <w:lvlJc w:val="left"/>
       <w:pPr>
-        <w:ind w:left="3589" w:hanging="356"/>
+        <w:ind w:left="3589" w:hanging="355"/>
       </w:pPr>
     </w:lvl>
-    <w:lvl w:ilvl="5" w:tplc="245E8B70">
+    <w:lvl w:ilvl="5" w:tplc="4712F1F6">
       <w:start w:val="1"/>
       <w:numFmt w:val="lowerRoman"/>
       <w:lvlText w:val="%6."/>
       <w:lvlJc w:val="right"/>
       <w:pPr>
-        <w:ind w:left="4309" w:hanging="176"/>
+        <w:ind w:left="4309" w:hanging="175"/>
       </w:pPr>
     </w:lvl>
-    <w:lvl w:ilvl="6" w:tplc="C9762BD2">
+    <w:lvl w:ilvl="6" w:tplc="09323236">
       <w:start w:val="1"/>
       <w:numFmt w:val="decimal"/>
       <w:lvlText w:val="%7."/>
       <w:lvlJc w:val="left"/>
       <w:pPr>
-        <w:ind w:left="5029" w:hanging="356"/>
+        <w:ind w:left="5029" w:hanging="355"/>
       </w:pPr>
     </w:lvl>
-    <w:lvl w:ilvl="7" w:tplc="9B50F10A">
+    <w:lvl w:ilvl="7" w:tplc="B074D94C">
       <w:start w:val="1"/>
       <w:numFmt w:val="lowerLetter"/>
       <w:lvlText w:val="%8."/>
       <w:lvlJc w:val="left"/>
       <w:pPr>
-        <w:ind w:left="5749" w:hanging="356"/>
+        <w:ind w:left="5749" w:hanging="355"/>
       </w:pPr>
     </w:lvl>
-    <w:lvl w:ilvl="8" w:tplc="C2909D88">
+    <w:lvl w:ilvl="8" w:tplc="F3EA0DD6">
       <w:start w:val="1"/>
       <w:numFmt w:val="lowerRoman"/>
       <w:lvlText w:val="%9."/>
       <w:lvlJc w:val="right"/>
       <w:pPr>
-        <w:ind w:left="6469" w:hanging="176"/>
+        <w:ind w:left="6469" w:hanging="175"/>
       </w:pPr>
     </w:lvl>
   </w:abstractNum>
-  <w:abstractNum w:abstractNumId="10">
-    <w:nsid w:val="7C9F2ECE"/>
+  <w:abstractNum w:abstractNumId="11">
+    <w:nsid w:val="6C8D1A32"/>
     <w:multiLevelType w:val="hybridMultilevel"/>
-    <w:tmpl w:val="93DE2A22"/>
-    <w:lvl w:ilvl="0" w:tplc="E0D4AE34">
+    <w:tmpl w:val="2EAA7AEC"/>
+    <w:lvl w:ilvl="0" w:tplc="4D8439F6">
       <w:start w:val="1"/>
       <w:numFmt w:val="decimal"/>
       <w:lvlText w:val="%1."/>
       <w:lvlJc w:val="left"/>
       <w:pPr>
-        <w:ind w:left="709" w:hanging="355"/>
+        <w:ind w:left="709" w:hanging="357"/>
       </w:pPr>
     </w:lvl>
-    <w:lvl w:ilvl="1" w:tplc="A6860D4A">
+    <w:lvl w:ilvl="1" w:tplc="E8FC94B0">
       <w:start w:val="1"/>
       <w:numFmt w:val="lowerLetter"/>
       <w:lvlText w:val="%2."/>
       <w:lvlJc w:val="left"/>
       <w:pPr>
-        <w:ind w:left="1429" w:hanging="355"/>
+        <w:ind w:left="1429" w:hanging="357"/>
       </w:pPr>
     </w:lvl>
-    <w:lvl w:ilvl="2" w:tplc="1402F902">
+    <w:lvl w:ilvl="2" w:tplc="9F421C7C">
       <w:start w:val="1"/>
       <w:numFmt w:val="lowerRoman"/>
       <w:lvlText w:val="%3."/>
       <w:lvlJc w:val="right"/>
       <w:pPr>
-        <w:ind w:left="2149" w:hanging="175"/>
+        <w:ind w:left="2149" w:hanging="177"/>
       </w:pPr>
     </w:lvl>
-    <w:lvl w:ilvl="3" w:tplc="70747E6E">
+    <w:lvl w:ilvl="3" w:tplc="1360C6EC">
       <w:start w:val="1"/>
       <w:numFmt w:val="decimal"/>
       <w:lvlText w:val="%4."/>
       <w:lvlJc w:val="left"/>
       <w:pPr>
-        <w:ind w:left="2869" w:hanging="355"/>
+        <w:ind w:left="2869" w:hanging="357"/>
       </w:pPr>
     </w:lvl>
-    <w:lvl w:ilvl="4" w:tplc="C6CE4338">
+    <w:lvl w:ilvl="4" w:tplc="E166B4F2">
       <w:start w:val="1"/>
       <w:numFmt w:val="lowerLetter"/>
       <w:lvlText w:val="%5."/>
       <w:lvlJc w:val="left"/>
       <w:pPr>
-        <w:ind w:left="3589" w:hanging="355"/>
+        <w:ind w:left="3589" w:hanging="357"/>
       </w:pPr>
     </w:lvl>
-    <w:lvl w:ilvl="5" w:tplc="3D02DF7E">
+    <w:lvl w:ilvl="5" w:tplc="52B0ACB8">
       <w:start w:val="1"/>
       <w:numFmt w:val="lowerRoman"/>
       <w:lvlText w:val="%6."/>
       <w:lvlJc w:val="right"/>
       <w:pPr>
-        <w:ind w:left="4309" w:hanging="175"/>
+        <w:ind w:left="4309" w:hanging="177"/>
       </w:pPr>
     </w:lvl>
-    <w:lvl w:ilvl="6" w:tplc="8DDCB534">
+    <w:lvl w:ilvl="6" w:tplc="C1824498">
       <w:start w:val="1"/>
       <w:numFmt w:val="decimal"/>
       <w:lvlText w:val="%7."/>
       <w:lvlJc w:val="left"/>
       <w:pPr>
-        <w:ind w:left="5029" w:hanging="355"/>
+        <w:ind w:left="5029" w:hanging="357"/>
       </w:pPr>
     </w:lvl>
-    <w:lvl w:ilvl="7" w:tplc="2430D15C">
+    <w:lvl w:ilvl="7" w:tplc="0C14BDCA">
       <w:start w:val="1"/>
       <w:numFmt w:val="lowerLetter"/>
       <w:lvlText w:val="%8."/>
       <w:lvlJc w:val="left"/>
       <w:pPr>
-        <w:ind w:left="5749" w:hanging="355"/>
+        <w:ind w:left="5749" w:hanging="357"/>
       </w:pPr>
     </w:lvl>
-    <w:lvl w:ilvl="8" w:tplc="3AF05590">
+    <w:lvl w:ilvl="8" w:tplc="6F5A42BA">
       <w:start w:val="1"/>
       <w:numFmt w:val="lowerRoman"/>
       <w:lvlText w:val="%9."/>
       <w:lvlJc w:val="right"/>
       <w:pPr>
-        <w:ind w:left="6469" w:hanging="175"/>
+        <w:ind w:left="6469" w:hanging="177"/>
       </w:pPr>
     </w:lvl>
   </w:abstractNum>
-  <w:abstractNum w:abstractNumId="11">
-    <w:nsid w:val="7EA14898"/>
+  <w:abstractNum w:abstractNumId="12">
+    <w:nsid w:val="7AFD0549"/>
     <w:multiLevelType w:val="hybridMultilevel"/>
-    <w:tmpl w:val="48929C28"/>
-    <w:lvl w:ilvl="0" w:tplc="3836BE12">
+    <w:tmpl w:val="F698ED3E"/>
+    <w:lvl w:ilvl="0" w:tplc="051C5A36">
       <w:start w:val="1"/>
-      <w:numFmt w:val="bullet"/>
-      <w:lvlText w:val="·"/>
+      <w:numFmt w:val="decimal"/>
+      <w:lvlText w:val="%1."/>
       <w:lvlJc w:val="left"/>
       <w:pPr>
         <w:ind w:left="709" w:hanging="356"/>
       </w:pPr>
-      <w:rPr>
-        <w:rFonts w:ascii="Symbol" w:eastAsia="Symbol" w:hAnsi="Symbol" w:cs="Symbol"/>
-      </w:rPr>
     </w:lvl>
-    <w:lvl w:ilvl="1" w:tplc="47700826">
+    <w:lvl w:ilvl="1" w:tplc="564C1A60">
       <w:start w:val="1"/>
-      <w:numFmt w:val="bullet"/>
-      <w:lvlText w:val="o"/>
+      <w:numFmt w:val="lowerLetter"/>
+      <w:lvlText w:val="%2."/>
       <w:lvlJc w:val="left"/>
       <w:pPr>
         <w:ind w:left="1429" w:hanging="356"/>
       </w:pPr>
-      <w:rPr>
-        <w:rFonts w:ascii="Courier New" w:eastAsia="Courier New" w:hAnsi="Courier New" w:cs="Courier New"/>
-      </w:rPr>
     </w:lvl>
-    <w:lvl w:ilvl="2" w:tplc="0D12B24E">
+    <w:lvl w:ilvl="2" w:tplc="25AC9196">
       <w:start w:val="1"/>
-      <w:numFmt w:val="bullet"/>
-      <w:lvlText w:val="§"/>
+      <w:numFmt w:val="lowerRoman"/>
+      <w:lvlText w:val="%3."/>
+      <w:lvlJc w:val="right"/>
+      <w:pPr>
+        <w:ind w:left="2149" w:hanging="176"/>
+      </w:pPr>
+    </w:lvl>
+    <w:lvl w:ilvl="3" w:tplc="89DA0E4E">
+      <w:start w:val="1"/>
+      <w:numFmt w:val="decimal"/>
+      <w:lvlText w:val="%4."/>
       <w:lvlJc w:val="left"/>
       <w:pPr>
-        <w:ind w:left="2149" w:hanging="356"/>
-      </w:pPr>
-      <w:rPr>
-        <w:rFonts w:ascii="Wingdings" w:eastAsia="Wingdings" w:hAnsi="Wingdings" w:cs="Wingdings"/>
-      </w:rPr>
+        <w:ind w:left="2869" w:hanging="356"/>
+      </w:pPr>
     </w:lvl>
-    <w:lvl w:ilvl="3" w:tplc="FD6A609A">
+    <w:lvl w:ilvl="4" w:tplc="36B66708">
       <w:start w:val="1"/>
-      <w:numFmt w:val="bullet"/>
-      <w:lvlText w:val="·"/>
+      <w:numFmt w:val="lowerLetter"/>
+      <w:lvlText w:val="%5."/>
       <w:lvlJc w:val="left"/>
       <w:pPr>
-        <w:ind w:left="2869" w:hanging="356"/>
-      </w:pPr>
-      <w:rPr>
-        <w:rFonts w:ascii="Symbol" w:eastAsia="Symbol" w:hAnsi="Symbol" w:cs="Symbol"/>
-      </w:rPr>
+        <w:ind w:left="3589" w:hanging="356"/>
+      </w:pPr>
     </w:lvl>
-    <w:lvl w:ilvl="4" w:tplc="8F182870">
+    <w:lvl w:ilvl="5" w:tplc="08A01D76">
       <w:start w:val="1"/>
-      <w:numFmt w:val="bullet"/>
-      <w:lvlText w:val="o"/>
+      <w:numFmt w:val="lowerRoman"/>
+      <w:lvlText w:val="%6."/>
+      <w:lvlJc w:val="right"/>
+      <w:pPr>
+        <w:ind w:left="4309" w:hanging="176"/>
+      </w:pPr>
+    </w:lvl>
+    <w:lvl w:ilvl="6" w:tplc="A11A058A">
+      <w:start w:val="1"/>
+      <w:numFmt w:val="decimal"/>
+      <w:lvlText w:val="%7."/>
       <w:lvlJc w:val="left"/>
       <w:pPr>
-        <w:ind w:left="3589" w:hanging="356"/>
-      </w:pPr>
-      <w:rPr>
-        <w:rFonts w:ascii="Courier New" w:eastAsia="Courier New" w:hAnsi="Courier New" w:cs="Courier New"/>
-      </w:rPr>
+        <w:ind w:left="5029" w:hanging="356"/>
+      </w:pPr>
     </w:lvl>
-    <w:lvl w:ilvl="5" w:tplc="C2B2CB5C">
+    <w:lvl w:ilvl="7" w:tplc="B6E4E5B6">
       <w:start w:val="1"/>
-      <w:numFmt w:val="bullet"/>
-      <w:lvlText w:val="§"/>
+      <w:numFmt w:val="lowerLetter"/>
+      <w:lvlText w:val="%8."/>
       <w:lvlJc w:val="left"/>
       <w:pPr>
-        <w:ind w:left="4309" w:hanging="356"/>
-      </w:pPr>
-      <w:rPr>
-        <w:rFonts w:ascii="Wingdings" w:eastAsia="Wingdings" w:hAnsi="Wingdings" w:cs="Wingdings"/>
-      </w:rPr>
+        <w:ind w:left="5749" w:hanging="356"/>
+      </w:pPr>
     </w:lvl>
-    <w:lvl w:ilvl="6" w:tplc="2D36E4B6">
+    <w:lvl w:ilvl="8" w:tplc="2B024C4C">
       <w:start w:val="1"/>
-      <w:numFmt w:val="bullet"/>
-      <w:lvlText w:val="·"/>
-      <w:lvlJc w:val="left"/>
-      <w:pPr>
-        <w:ind w:left="5029" w:hanging="356"/>
-      </w:pPr>
-      <w:rPr>
-        <w:rFonts w:ascii="Symbol" w:eastAsia="Symbol" w:hAnsi="Symbol" w:cs="Symbol"/>
-      </w:rPr>
-    </w:lvl>
-    <w:lvl w:ilvl="7" w:tplc="B538B6F4">
-      <w:start w:val="1"/>
-      <w:numFmt w:val="bullet"/>
-      <w:lvlText w:val="o"/>
-      <w:lvlJc w:val="left"/>
-      <w:pPr>
-        <w:ind w:left="5749" w:hanging="356"/>
-      </w:pPr>
-      <w:rPr>
-        <w:rFonts w:ascii="Courier New" w:eastAsia="Courier New" w:hAnsi="Courier New" w:cs="Courier New"/>
-      </w:rPr>
-    </w:lvl>
-    <w:lvl w:ilvl="8" w:tplc="6256D632">
-      <w:start w:val="1"/>
-      <w:numFmt w:val="bullet"/>
-      <w:lvlText w:val="§"/>
-      <w:lvlJc w:val="left"/>
-      <w:pPr>
-        <w:ind w:left="6469" w:hanging="356"/>
-      </w:pPr>
-      <w:rPr>
-        <w:rFonts w:ascii="Wingdings" w:eastAsia="Wingdings" w:hAnsi="Wingdings" w:cs="Wingdings"/>
-      </w:rPr>
+      <w:numFmt w:val="lowerRoman"/>
+      <w:lvlText w:val="%9."/>
+      <w:lvlJc w:val="right"/>
+      <w:pPr>
+        <w:ind w:left="6469" w:hanging="176"/>
+      </w:pPr>
     </w:lvl>
   </w:abstractNum>
   <w:num w:numId="1">
-    <w:abstractNumId w:val="3"/>
+    <w:abstractNumId w:val="8"/>
   </w:num>
   <w:num w:numId="2">
+    <w:abstractNumId w:val="5"/>
+  </w:num>
+  <w:num w:numId="3">
     <w:abstractNumId w:val="10"/>
   </w:num>
-  <w:num w:numId="3">
-    <w:abstractNumId w:val="7"/>
-  </w:num>
   <w:num w:numId="4">
-    <w:abstractNumId w:val="11"/>
+    <w:abstractNumId w:val="1"/>
   </w:num>
   <w:num w:numId="5">
     <w:abstractNumId w:val="9"/>
@@ -7395,22 +7989,25 @@
     <w:abstractNumId w:val="0"/>
   </w:num>
   <w:num w:numId="7">
-    <w:abstractNumId w:val="5"/>
+    <w:abstractNumId w:val="12"/>
   </w:num>
   <w:num w:numId="8">
-    <w:abstractNumId w:val="4"/>
+    <w:abstractNumId w:val="7"/>
   </w:num>
   <w:num w:numId="9">
-    <w:abstractNumId w:val="8"/>
+    <w:abstractNumId w:val="3"/>
   </w:num>
   <w:num w:numId="10">
-    <w:abstractNumId w:val="1"/>
+    <w:abstractNumId w:val="11"/>
   </w:num>
   <w:num w:numId="11">
+    <w:abstractNumId w:val="6"/>
+  </w:num>
+  <w:num w:numId="12">
     <w:abstractNumId w:val="2"/>
   </w:num>
-  <w:num w:numId="12">
-    <w:abstractNumId w:val="6"/>
+  <w:num w:numId="13">
+    <w:abstractNumId w:val="4"/>
   </w:num>
 </w:numbering>
 </file>

</xml_diff>